<commit_message>
ajout de la partie sur le modèle persistant
</commit_message>
<xml_diff>
--- a/Rapport final/RAPPORT VICTOR.docx
+++ b/Rapport final/RAPPORT VICTOR.docx
@@ -2212,6 +2212,55 @@
         </w:rPr>
         <w:br/>
       </w:r>
+      <w:r>
+        <w:rPr>
+          <w:sz w:val="28"/>
+          <w:szCs w:val="28"/>
+        </w:rPr>
+        <w:br/>
+      </w:r>
+      <w:r>
+        <w:rPr>
+          <w:sz w:val="22"/>
+          <w:szCs w:val="22"/>
+        </w:rPr>
+        <w:t>Nous allons maintenant passer</w:t>
+      </w:r>
+      <w:r>
+        <w:rPr>
+          <w:sz w:val="22"/>
+          <w:szCs w:val="22"/>
+        </w:rPr>
+        <w:t xml:space="preserve"> à l’analyse de de notre Gantt réel.</w:t>
+      </w:r>
+      <w:r>
+        <w:rPr>
+          <w:sz w:val="22"/>
+          <w:szCs w:val="22"/>
+        </w:rPr>
+        <w:t xml:space="preserve"> </w:t>
+      </w:r>
+      <w:r>
+        <w:rPr>
+          <w:sz w:val="22"/>
+          <w:szCs w:val="22"/>
+        </w:rPr>
+        <w:t>Pour la première partie nous avons fait une analyse poussée grâce à nos cours de gestion de projet. Vous retrouverez tous ces documents en annexes.</w:t>
+      </w:r>
+      <w:r>
+        <w:rPr>
+          <w:sz w:val="22"/>
+          <w:szCs w:val="22"/>
+        </w:rPr>
+        <w:t xml:space="preserve"> </w:t>
+      </w:r>
+      <w:r>
+        <w:rPr>
+          <w:sz w:val="28"/>
+          <w:szCs w:val="28"/>
+        </w:rPr>
+        <w:br/>
+      </w:r>
     </w:p>
     <w:p>
       <w:pPr>
@@ -2439,7 +2488,193 @@
         </w:rPr>
       </w:pPr>
       <w:r>
+        <w:rPr>
+          <w:noProof/>
+          <w:sz w:val="22"/>
+          <w:szCs w:val="22"/>
+        </w:rPr>
         <w:lastRenderedPageBreak/>
+        <w:drawing>
+          <wp:anchor distT="0" distB="0" distL="114300" distR="114300" simplePos="0" relativeHeight="251680768" behindDoc="0" locked="0" layoutInCell="1" allowOverlap="1" wp14:anchorId="54A62C37" wp14:editId="07BE5E1F">
+            <wp:simplePos x="0" y="0"/>
+            <wp:positionH relativeFrom="column">
+              <wp:posOffset>-95128</wp:posOffset>
+            </wp:positionH>
+            <wp:positionV relativeFrom="paragraph">
+              <wp:posOffset>5346065</wp:posOffset>
+            </wp:positionV>
+            <wp:extent cx="2698750" cy="1233170"/>
+            <wp:effectExtent l="0" t="0" r="6350" b="0"/>
+            <wp:wrapSquare wrapText="bothSides"/>
+            <wp:docPr id="16" name="Image 16" descr="Une image contenant texte&#10;&#10;Description générée automatiquement"/>
+            <wp:cNvGraphicFramePr>
+              <a:graphicFrameLocks xmlns:a="http://schemas.openxmlformats.org/drawingml/2006/main" noChangeAspect="1"/>
+            </wp:cNvGraphicFramePr>
+            <a:graphic xmlns:a="http://schemas.openxmlformats.org/drawingml/2006/main">
+              <a:graphicData uri="http://schemas.openxmlformats.org/drawingml/2006/picture">
+                <pic:pic xmlns:pic="http://schemas.openxmlformats.org/drawingml/2006/picture">
+                  <pic:nvPicPr>
+                    <pic:cNvPr id="16" name="Image 16" descr="Une image contenant texte&#10;&#10;Description générée automatiquement"/>
+                    <pic:cNvPicPr/>
+                  </pic:nvPicPr>
+                  <pic:blipFill>
+                    <a:blip r:embed="rId16" cstate="print">
+                      <a:extLst>
+                        <a:ext uri="{28A0092B-C50C-407E-A947-70E740481C1C}">
+                          <a14:useLocalDpi xmlns:a14="http://schemas.microsoft.com/office/drawing/2010/main" val="0"/>
+                        </a:ext>
+                      </a:extLst>
+                    </a:blip>
+                    <a:stretch>
+                      <a:fillRect/>
+                    </a:stretch>
+                  </pic:blipFill>
+                  <pic:spPr>
+                    <a:xfrm>
+                      <a:off x="0" y="0"/>
+                      <a:ext cx="2698750" cy="1233170"/>
+                    </a:xfrm>
+                    <a:prstGeom prst="rect">
+                      <a:avLst/>
+                    </a:prstGeom>
+                  </pic:spPr>
+                </pic:pic>
+              </a:graphicData>
+            </a:graphic>
+            <wp14:sizeRelH relativeFrom="page">
+              <wp14:pctWidth>0</wp14:pctWidth>
+            </wp14:sizeRelH>
+            <wp14:sizeRelV relativeFrom="page">
+              <wp14:pctHeight>0</wp14:pctHeight>
+            </wp14:sizeRelV>
+          </wp:anchor>
+        </w:drawing>
+      </w:r>
+      <w:r>
+        <w:rPr>
+          <w:noProof/>
+          <w:sz w:val="22"/>
+          <w:szCs w:val="22"/>
+        </w:rPr>
+        <w:drawing>
+          <wp:anchor distT="0" distB="0" distL="114300" distR="114300" simplePos="0" relativeHeight="251678720" behindDoc="0" locked="0" layoutInCell="1" allowOverlap="1" wp14:anchorId="419AEB92" wp14:editId="73DAD879">
+            <wp:simplePos x="0" y="0"/>
+            <wp:positionH relativeFrom="column">
+              <wp:posOffset>-95885</wp:posOffset>
+            </wp:positionH>
+            <wp:positionV relativeFrom="paragraph">
+              <wp:posOffset>3604971</wp:posOffset>
+            </wp:positionV>
+            <wp:extent cx="2386330" cy="652145"/>
+            <wp:effectExtent l="0" t="0" r="1270" b="0"/>
+            <wp:wrapSquare wrapText="bothSides"/>
+            <wp:docPr id="15" name="Image 15" descr="Une image contenant texte&#10;&#10;Description générée automatiquement"/>
+            <wp:cNvGraphicFramePr>
+              <a:graphicFrameLocks xmlns:a="http://schemas.openxmlformats.org/drawingml/2006/main" noChangeAspect="1"/>
+            </wp:cNvGraphicFramePr>
+            <a:graphic xmlns:a="http://schemas.openxmlformats.org/drawingml/2006/main">
+              <a:graphicData uri="http://schemas.openxmlformats.org/drawingml/2006/picture">
+                <pic:pic xmlns:pic="http://schemas.openxmlformats.org/drawingml/2006/picture">
+                  <pic:nvPicPr>
+                    <pic:cNvPr id="15" name="Image 15" descr="Une image contenant texte&#10;&#10;Description générée automatiquement"/>
+                    <pic:cNvPicPr/>
+                  </pic:nvPicPr>
+                  <pic:blipFill>
+                    <a:blip r:embed="rId17">
+                      <a:extLst>
+                        <a:ext uri="{28A0092B-C50C-407E-A947-70E740481C1C}">
+                          <a14:useLocalDpi xmlns:a14="http://schemas.microsoft.com/office/drawing/2010/main" val="0"/>
+                        </a:ext>
+                      </a:extLst>
+                    </a:blip>
+                    <a:stretch>
+                      <a:fillRect/>
+                    </a:stretch>
+                  </pic:blipFill>
+                  <pic:spPr>
+                    <a:xfrm>
+                      <a:off x="0" y="0"/>
+                      <a:ext cx="2386330" cy="652145"/>
+                    </a:xfrm>
+                    <a:prstGeom prst="rect">
+                      <a:avLst/>
+                    </a:prstGeom>
+                  </pic:spPr>
+                </pic:pic>
+              </a:graphicData>
+            </a:graphic>
+            <wp14:sizeRelH relativeFrom="page">
+              <wp14:pctWidth>0</wp14:pctWidth>
+            </wp14:sizeRelH>
+            <wp14:sizeRelV relativeFrom="page">
+              <wp14:pctHeight>0</wp14:pctHeight>
+            </wp14:sizeRelV>
+          </wp:anchor>
+        </w:drawing>
+      </w:r>
+      <w:r>
+        <w:rPr>
+          <w:noProof/>
+          <w:sz w:val="22"/>
+          <w:szCs w:val="22"/>
+        </w:rPr>
+        <w:drawing>
+          <wp:anchor distT="0" distB="0" distL="114300" distR="114300" simplePos="0" relativeHeight="251679744" behindDoc="0" locked="0" layoutInCell="1" allowOverlap="1" wp14:anchorId="72978186" wp14:editId="0FBBB1F3">
+            <wp:simplePos x="0" y="0"/>
+            <wp:positionH relativeFrom="column">
+              <wp:posOffset>3404</wp:posOffset>
+            </wp:positionH>
+            <wp:positionV relativeFrom="paragraph">
+              <wp:posOffset>1600858</wp:posOffset>
+            </wp:positionV>
+            <wp:extent cx="3045460" cy="748665"/>
+            <wp:effectExtent l="0" t="0" r="2540" b="635"/>
+            <wp:wrapSquare wrapText="bothSides"/>
+            <wp:docPr id="14" name="Image 14" descr="Une image contenant texte&#10;&#10;Description générée automatiquement"/>
+            <wp:cNvGraphicFramePr>
+              <a:graphicFrameLocks xmlns:a="http://schemas.openxmlformats.org/drawingml/2006/main" noChangeAspect="1"/>
+            </wp:cNvGraphicFramePr>
+            <a:graphic xmlns:a="http://schemas.openxmlformats.org/drawingml/2006/main">
+              <a:graphicData uri="http://schemas.openxmlformats.org/drawingml/2006/picture">
+                <pic:pic xmlns:pic="http://schemas.openxmlformats.org/drawingml/2006/picture">
+                  <pic:nvPicPr>
+                    <pic:cNvPr id="14" name="Image 14" descr="Une image contenant texte&#10;&#10;Description générée automatiquement"/>
+                    <pic:cNvPicPr/>
+                  </pic:nvPicPr>
+                  <pic:blipFill>
+                    <a:blip r:embed="rId18" cstate="print">
+                      <a:extLst>
+                        <a:ext uri="{28A0092B-C50C-407E-A947-70E740481C1C}">
+                          <a14:useLocalDpi xmlns:a14="http://schemas.microsoft.com/office/drawing/2010/main" val="0"/>
+                        </a:ext>
+                      </a:extLst>
+                    </a:blip>
+                    <a:stretch>
+                      <a:fillRect/>
+                    </a:stretch>
+                  </pic:blipFill>
+                  <pic:spPr>
+                    <a:xfrm>
+                      <a:off x="0" y="0"/>
+                      <a:ext cx="3045460" cy="748665"/>
+                    </a:xfrm>
+                    <a:prstGeom prst="rect">
+                      <a:avLst/>
+                    </a:prstGeom>
+                  </pic:spPr>
+                </pic:pic>
+              </a:graphicData>
+            </a:graphic>
+            <wp14:sizeRelH relativeFrom="page">
+              <wp14:pctWidth>0</wp14:pctWidth>
+            </wp14:sizeRelH>
+            <wp14:sizeRelV relativeFrom="page">
+              <wp14:pctHeight>0</wp14:pctHeight>
+            </wp14:sizeRelV>
+          </wp:anchor>
+        </w:drawing>
+      </w:r>
+      <w:r>
         <w:t>V. Générateur</w:t>
       </w:r>
       <w:r>
@@ -2465,7 +2700,6 @@
           <w:szCs w:val="28"/>
         </w:rPr>
         <w:br/>
-        <w:t>2. Sauvegarde au milieu de la création</w:t>
       </w:r>
       <w:r>
         <w:rPr>
@@ -2473,11 +2707,223 @@
           <w:szCs w:val="28"/>
         </w:rPr>
         <w:br/>
+      </w:r>
+      <w:r>
+        <w:rPr>
+          <w:sz w:val="28"/>
+          <w:szCs w:val="28"/>
+        </w:rPr>
+        <w:br/>
+      </w:r>
+      <w:r>
+        <w:rPr>
+          <w:sz w:val="22"/>
+          <w:szCs w:val="22"/>
+        </w:rPr>
+        <w:t>Ce que nous</w:t>
+      </w:r>
+      <w:r>
+        <w:rPr>
+          <w:sz w:val="28"/>
+          <w:szCs w:val="28"/>
+        </w:rPr>
+        <w:t xml:space="preserve"> </w:t>
+      </w:r>
+      <w:r>
+        <w:rPr>
+          <w:sz w:val="22"/>
+          <w:szCs w:val="22"/>
+        </w:rPr>
+        <w:t xml:space="preserve">avons décidé de rendre persistant est la liste des images dans une classe Panorama qui applique le pattern </w:t>
+      </w:r>
+      <w:r>
+        <w:rPr>
+          <w:i/>
+          <w:iCs/>
+          <w:sz w:val="22"/>
+          <w:szCs w:val="22"/>
+        </w:rPr>
+        <w:t>Singleton</w:t>
+      </w:r>
+      <w:r>
+        <w:rPr>
+          <w:i/>
+          <w:iCs/>
+          <w:sz w:val="22"/>
+          <w:szCs w:val="22"/>
+        </w:rPr>
+        <w:t xml:space="preserve"> </w:t>
+      </w:r>
+      <w:r>
+        <w:rPr>
+          <w:sz w:val="22"/>
+          <w:szCs w:val="22"/>
+        </w:rPr>
+        <w:t xml:space="preserve">puisque que l’on veut travailler sur un seul et même </w:t>
+      </w:r>
+      <w:r>
+        <w:rPr>
+          <w:sz w:val="22"/>
+          <w:szCs w:val="22"/>
+        </w:rPr>
+        <w:t>panorama à la fois.</w:t>
+      </w:r>
+      <w:r>
+        <w:rPr>
+          <w:sz w:val="22"/>
+          <w:szCs w:val="22"/>
+        </w:rPr>
+        <w:t xml:space="preserve"> </w:t>
+      </w:r>
+      <w:r>
+        <w:rPr>
+          <w:sz w:val="22"/>
+          <w:szCs w:val="22"/>
+        </w:rPr>
+        <w:t>Puis la liste de photos est une liste d’objet. Chacun d’entre eux ont pour attribut une liste de panneaux et une liste de points de navigation. Les photos</w:t>
+      </w:r>
+      <w:r>
+        <w:rPr>
+          <w:sz w:val="22"/>
+          <w:szCs w:val="22"/>
+        </w:rPr>
+        <w:t xml:space="preserve"> </w:t>
+      </w:r>
+      <w:r>
+        <w:rPr>
+          <w:sz w:val="22"/>
+          <w:szCs w:val="22"/>
+        </w:rPr>
+        <w:t>disposent</w:t>
+      </w:r>
+      <w:r>
+        <w:rPr>
+          <w:sz w:val="22"/>
+          <w:szCs w:val="22"/>
+        </w:rPr>
+        <w:t xml:space="preserve"> de</w:t>
+      </w:r>
+      <w:r>
+        <w:rPr>
+          <w:sz w:val="22"/>
+          <w:szCs w:val="22"/>
+        </w:rPr>
+        <w:t xml:space="preserve"> leur chemin en attributs pour pouvoir recharger cette photo. </w:t>
+      </w:r>
+      <w:r>
+        <w:rPr>
+          <w:sz w:val="22"/>
+          <w:szCs w:val="22"/>
+        </w:rPr>
+        <w:br/>
+      </w:r>
+      <w:r>
+        <w:rPr>
+          <w:sz w:val="22"/>
+          <w:szCs w:val="22"/>
+        </w:rPr>
+        <w:br/>
+      </w:r>
+      <w:r>
+        <w:rPr>
+          <w:sz w:val="22"/>
+          <w:szCs w:val="22"/>
+        </w:rPr>
+        <w:br/>
+      </w:r>
+      <w:r>
+        <w:rPr>
+          <w:sz w:val="22"/>
+          <w:szCs w:val="22"/>
+        </w:rPr>
+        <w:br/>
+        <w:t>Nous avons besoin que de ces trois éléments pour pouvoir générer un fichier en .HTML. Un panorama est en soit qu’un assemblage de photo entre elle. Il faut donc savoir quelle photo mène à quelle autre photo. De plus on peut rajouter des informations sur un panneaux pour pouvoir décrire la photo sur laquelle on se trouve. C’est ce qui nous a décidé dans l’analyse à ne rendre sérializable que ces trois éléments.</w:t>
+      </w:r>
+      <w:r>
+        <w:rPr>
+          <w:sz w:val="28"/>
+          <w:szCs w:val="28"/>
+        </w:rPr>
+        <w:br/>
+      </w:r>
+      <w:r>
+        <w:rPr>
+          <w:sz w:val="28"/>
+          <w:szCs w:val="28"/>
+        </w:rPr>
+        <w:br/>
+      </w:r>
+      <w:r>
+        <w:rPr>
+          <w:sz w:val="28"/>
+          <w:szCs w:val="28"/>
+        </w:rPr>
+        <w:br/>
+      </w:r>
+      <w:r>
+        <w:rPr>
+          <w:sz w:val="22"/>
+          <w:szCs w:val="22"/>
+        </w:rPr>
+        <w:t xml:space="preserve">C’est au </w:t>
+      </w:r>
+      <w:r>
+        <w:rPr>
+          <w:sz w:val="22"/>
+          <w:szCs w:val="22"/>
+        </w:rPr>
+        <w:t>moment de la création de la session de l’utilisateur qu’est créé le nouveau panorama, il est initialisé avec un nom prédéfini qui est changé au moment de l’ajout des photos par l’utilisateurs. Après ce formulaire et cet ajout de photos on fait une simple lecture de dossier pour pouvoir compter le nombre de photos et de les rajouter dans la liste d</w:t>
+      </w:r>
+      <w:r>
+        <w:rPr>
+          <w:sz w:val="22"/>
+          <w:szCs w:val="22"/>
+        </w:rPr>
+        <w:t>e l’objet Panorama. Par la suite une boucle est effectuée pour parcourir chacune des photos, et à chaque fois que l’utilisateur à finis avec une photos on fait une sauvegarde depuis le JavaScript au PHP avec un formulaire et ainsi on peut stocker les différents éléments de l’image rajouté par l’utilisateur tel que les points de navigations ou bien des panneaux d’informations.</w:t>
+      </w:r>
+      <w:r>
+        <w:rPr>
+          <w:sz w:val="28"/>
+          <w:szCs w:val="28"/>
+        </w:rPr>
+        <w:br/>
+      </w:r>
+    </w:p>
+    <w:p>
+      <w:pPr>
+        <w:pStyle w:val="TitreRapport1"/>
+        <w:rPr>
+          <w:sz w:val="28"/>
+          <w:szCs w:val="28"/>
+        </w:rPr>
+      </w:pPr>
+      <w:r>
+        <w:rPr>
+          <w:sz w:val="28"/>
+          <w:szCs w:val="28"/>
+        </w:rPr>
+        <w:lastRenderedPageBreak/>
+        <w:br/>
+        <w:t>2. Sauvegarde au milieu de la création</w:t>
+      </w:r>
+      <w:r>
+        <w:rPr>
+          <w:sz w:val="28"/>
+          <w:szCs w:val="28"/>
+        </w:rPr>
+        <w:br/>
         <w:t>3. Génération du HTML</w:t>
       </w:r>
+      <w:r>
+        <w:rPr>
+          <w:sz w:val="28"/>
+          <w:szCs w:val="28"/>
+        </w:rPr>
+        <w:t xml:space="preserve"> développement </w:t>
+      </w:r>
     </w:p>
     <w:sectPr>
-      <w:footerReference w:type="default" r:id="rId16"/>
+      <w:footerReference w:type="default" r:id="rId19"/>
       <w:pgSz w:w="11906" w:h="16838"/>
       <w:pgMar w:top="1417" w:right="1417" w:bottom="1417" w:left="1417" w:header="708" w:footer="708" w:gutter="0"/>
       <w:cols w:space="708"/>

</xml_diff>